<commit_message>
thêm vào cho nó đủ các thành phần
</commit_message>
<xml_diff>
--- a/Báo-cáo-chấm-nét.docx
+++ b/Báo-cáo-chấm-nét.docx
@@ -1349,6 +1349,7 @@
           <w:rFonts w:ascii="Times New Roman" w:hAnsi="Times New Roman" w:cs="Times New Roman"/>
           <w:b/>
           <w:bCs/>
+          <w:noProof/>
           <w:sz w:val="28"/>
           <w:szCs w:val="24"/>
         </w:rPr>
@@ -1603,7 +1604,29 @@
           <w:szCs w:val="24"/>
         </w:rPr>
         <w:lastRenderedPageBreak/>
-        <w:t>Trang them sửa xóa món</w:t>
+        <w:t xml:space="preserve">Trang </w:t>
+      </w:r>
+      <w:r>
+        <w:rPr>
+          <w:rFonts w:ascii="Times New Roman" w:hAnsi="Times New Roman" w:cs="Times New Roman"/>
+          <w:b/>
+          <w:bCs/>
+          <w:sz w:val="28"/>
+          <w:szCs w:val="24"/>
+        </w:rPr>
+        <w:t>thêm</w:t>
+      </w:r>
+      <w:bookmarkStart w:id="0" w:name="_GoBack"/>
+      <w:bookmarkEnd w:id="0"/>
+      <w:r>
+        <w:rPr>
+          <w:rFonts w:ascii="Times New Roman" w:hAnsi="Times New Roman" w:cs="Times New Roman"/>
+          <w:b/>
+          <w:bCs/>
+          <w:sz w:val="28"/>
+          <w:szCs w:val="24"/>
+        </w:rPr>
+        <w:t xml:space="preserve"> sửa xóa món</w:t>
       </w:r>
     </w:p>
     <w:p>
@@ -1693,6 +1716,7 @@
           <w:rFonts w:ascii="Times New Roman" w:hAnsi="Times New Roman" w:cs="Times New Roman"/>
           <w:b/>
           <w:bCs/>
+          <w:noProof/>
           <w:sz w:val="28"/>
           <w:szCs w:val="24"/>
         </w:rPr>
@@ -1790,6 +1814,7 @@
           <w:rFonts w:ascii="Times New Roman" w:hAnsi="Times New Roman" w:cs="Times New Roman"/>
           <w:b/>
           <w:bCs/>
+          <w:noProof/>
           <w:sz w:val="28"/>
           <w:szCs w:val="24"/>
         </w:rPr>
@@ -1888,6 +1913,7 @@
           <w:rFonts w:ascii="Times New Roman" w:hAnsi="Times New Roman" w:cs="Times New Roman"/>
           <w:b/>
           <w:bCs/>
+          <w:noProof/>
           <w:sz w:val="28"/>
           <w:szCs w:val="24"/>
         </w:rPr>
@@ -2069,6 +2095,7 @@
           <w:rFonts w:ascii="Times New Roman" w:hAnsi="Times New Roman" w:cs="Times New Roman"/>
           <w:b/>
           <w:bCs/>
+          <w:noProof/>
           <w:sz w:val="28"/>
           <w:szCs w:val="24"/>
         </w:rPr>
@@ -2240,6 +2267,7 @@
           <w:rFonts w:ascii="Times New Roman" w:hAnsi="Times New Roman" w:cs="Times New Roman"/>
           <w:b/>
           <w:bCs/>
+          <w:noProof/>
           <w:sz w:val="28"/>
           <w:szCs w:val="24"/>
         </w:rPr>
@@ -2327,6 +2355,7 @@
           <w:rFonts w:ascii="Times New Roman" w:hAnsi="Times New Roman" w:cs="Times New Roman"/>
           <w:b/>
           <w:bCs/>
+          <w:noProof/>
           <w:sz w:val="28"/>
           <w:szCs w:val="24"/>
         </w:rPr>
@@ -2477,6 +2506,7 @@
           <w:rFonts w:ascii="Times New Roman" w:hAnsi="Times New Roman" w:cs="Times New Roman"/>
           <w:b/>
           <w:bCs/>
+          <w:noProof/>
           <w:sz w:val="28"/>
           <w:szCs w:val="24"/>
         </w:rPr>
@@ -2647,6 +2677,7 @@
           <w:rFonts w:ascii="Times New Roman" w:hAnsi="Times New Roman" w:cs="Times New Roman"/>
           <w:b/>
           <w:bCs/>
+          <w:noProof/>
           <w:sz w:val="28"/>
           <w:szCs w:val="24"/>
         </w:rPr>
@@ -2840,6 +2871,7 @@
           <w:rFonts w:ascii="Times New Roman" w:hAnsi="Times New Roman" w:cs="Times New Roman"/>
           <w:b/>
           <w:bCs/>
+          <w:noProof/>
           <w:sz w:val="28"/>
           <w:szCs w:val="24"/>
         </w:rPr>
@@ -3064,6 +3096,7 @@
           <w:rFonts w:ascii="Times New Roman" w:hAnsi="Times New Roman" w:cs="Times New Roman"/>
           <w:b/>
           <w:bCs/>
+          <w:noProof/>
           <w:sz w:val="28"/>
           <w:szCs w:val="24"/>
         </w:rPr>
@@ -3364,6 +3397,7 @@
           <w:rFonts w:ascii="Times New Roman" w:hAnsi="Times New Roman" w:cs="Times New Roman"/>
           <w:b/>
           <w:bCs/>
+          <w:noProof/>
           <w:sz w:val="28"/>
           <w:szCs w:val="24"/>
         </w:rPr>
@@ -3419,6 +3453,7 @@
           <w:rFonts w:ascii="Times New Roman" w:hAnsi="Times New Roman" w:cs="Times New Roman"/>
           <w:b/>
           <w:bCs/>
+          <w:noProof/>
           <w:sz w:val="28"/>
           <w:szCs w:val="24"/>
         </w:rPr>
@@ -3475,6 +3510,7 @@
           <w:rFonts w:ascii="Times New Roman" w:hAnsi="Times New Roman" w:cs="Times New Roman"/>
           <w:b/>
           <w:bCs/>
+          <w:noProof/>
           <w:sz w:val="28"/>
           <w:szCs w:val="24"/>
         </w:rPr>
@@ -3530,6 +3566,7 @@
           <w:rFonts w:ascii="Times New Roman" w:hAnsi="Times New Roman" w:cs="Times New Roman"/>
           <w:b/>
           <w:bCs/>
+          <w:noProof/>
           <w:sz w:val="28"/>
           <w:szCs w:val="24"/>
         </w:rPr>
@@ -3569,8 +3606,6 @@
           </wp:inline>
         </w:drawing>
       </w:r>
-      <w:bookmarkStart w:id="0" w:name="_GoBack"/>
-      <w:bookmarkEnd w:id="0"/>
     </w:p>
     <w:p>
       <w:pPr>
@@ -8325,7 +8360,7 @@
         <v:path o:extrusionok="f" gradientshapeok="t" o:connecttype="rect"/>
         <o:lock v:ext="edit" aspectratio="t"/>
       </v:shapetype>
-      <v:shape id="_x0000_i1051" type="#_x0000_t75" style="width:11.25pt;height:11.25pt" o:bullet="t">
+      <v:shape id="_x0000_i1027" type="#_x0000_t75" style="width:11.25pt;height:11.25pt" o:bullet="t">
         <v:imagedata r:id="rId1" o:title="mso108A"/>
       </v:shape>
     </w:pict>

</xml_diff>